<commit_message>
Started on CISC 874 Assignment 2, implemented data files reading and some debugging functionality (PrintSelf for NeuralNet)
</commit_message>
<xml_diff>
--- a/CISC874/Assignments/Assignment1/Asg1_10006197/Assignment1Description.docx
+++ b/CISC874/Assignments/Assignment1/Asg1_10006197/Assignment1Description.docx
@@ -223,19 +223,7 @@
           <w:rPr>
             <w:rFonts w:ascii="Cambria Math" w:eastAsiaTheme="minorEastAsia" w:hAnsi="Cambria Math"/>
           </w:rPr>
-          <m:t>=</m:t>
-        </m:r>
-        <m:r>
-          <w:rPr>
-            <w:rFonts w:ascii="Cambria Math" w:eastAsiaTheme="minorEastAsia" w:hAnsi="Cambria Math"/>
-          </w:rPr>
-          <m:t>4</m:t>
-        </m:r>
-        <m:r>
-          <w:rPr>
-            <w:rFonts w:ascii="Cambria Math" w:eastAsiaTheme="minorEastAsia" w:hAnsi="Cambria Math"/>
-          </w:rPr>
-          <m:t>0</m:t>
+          <m:t>=40</m:t>
         </m:r>
       </m:oMath>
       <w:r>
@@ -297,13 +285,7 @@
               <w:rPr>
                 <w:rFonts w:ascii="Cambria Math" w:eastAsiaTheme="minorEastAsia" w:hAnsi="Cambria Math"/>
               </w:rPr>
-              <m:t>4</m:t>
-            </m:r>
-            <m:r>
-              <w:rPr>
-                <w:rFonts w:ascii="Cambria Math" w:eastAsiaTheme="minorEastAsia" w:hAnsi="Cambria Math"/>
-              </w:rPr>
-              <m:t>0</m:t>
+              <m:t>40</m:t>
             </m:r>
           </m:num>
           <m:den>
@@ -391,7 +373,13 @@
         <w:rPr>
           <w:rFonts w:eastAsiaTheme="minorEastAsia"/>
         </w:rPr>
-        <w:t xml:space="preserve"> = 0 (at the x</w:t>
+        <w:t xml:space="preserve"> = 0</w:t>
+      </w:r>
+      <w:r>
+        <w:rPr>
+          <w:rFonts w:eastAsiaTheme="minorEastAsia"/>
+        </w:rPr>
+        <w:t>, x</w:t>
       </w:r>
       <w:r>
         <w:rPr>
@@ -404,7 +392,7 @@
         <w:rPr>
           <w:rFonts w:eastAsiaTheme="minorEastAsia"/>
         </w:rPr>
-        <w:t xml:space="preserve"> axis), x</w:t>
+        <w:t xml:space="preserve"> = 10. When x</w:t>
       </w:r>
       <w:r>
         <w:rPr>
@@ -417,55 +405,57 @@
         <w:rPr>
           <w:rFonts w:eastAsiaTheme="minorEastAsia"/>
         </w:rPr>
-        <w:t xml:space="preserve"> = 10. When x</w:t>
+        <w:t xml:space="preserve"> = 0</w:t>
+      </w:r>
+      <w:r>
+        <w:rPr>
+          <w:rFonts w:eastAsiaTheme="minorEastAsia"/>
+        </w:rPr>
+        <w:t>, x</w:t>
       </w:r>
       <w:r>
         <w:rPr>
           <w:rFonts w:eastAsiaTheme="minorEastAsia"/>
           <w:vertAlign w:val="subscript"/>
         </w:rPr>
-        <w:t>W</w:t>
-      </w:r>
-      <w:r>
-        <w:rPr>
-          <w:rFonts w:eastAsiaTheme="minorEastAsia"/>
-        </w:rPr>
-        <w:t xml:space="preserve"> = 0 (at the x</w:t>
-      </w:r>
-      <w:r>
-        <w:rPr>
-          <w:rFonts w:eastAsiaTheme="minorEastAsia"/>
-          <w:vertAlign w:val="subscript"/>
-        </w:rPr>
         <w:t>L</w:t>
       </w:r>
       <w:r>
         <w:rPr>
           <w:rFonts w:eastAsiaTheme="minorEastAsia"/>
         </w:rPr>
-        <w:t xml:space="preserve"> axis), x</w:t>
-      </w:r>
-      <w:r>
-        <w:rPr>
-          <w:rFonts w:eastAsiaTheme="minorEastAsia"/>
-          <w:vertAlign w:val="subscript"/>
-        </w:rPr>
-        <w:t>L</w:t>
-      </w:r>
-      <w:r>
-        <w:rPr>
-          <w:rFonts w:eastAsiaTheme="minorEastAsia"/>
-        </w:rPr>
         <w:t xml:space="preserve"> = 40. A line intersecting the axes at these point classifies setosa from NON-setosa data, by inspection. </w:t>
       </w:r>
       <w:r>
         <w:rPr>
           <w:rFonts w:eastAsiaTheme="minorEastAsia"/>
         </w:rPr>
-        <w:t>I am interpreting this question (Assignment 1 – Your Task, item 1) as meaning that I am simply to describe this here, not implement it in my program, as I implement one capable of learning.</w:t>
-      </w:r>
-      <w:bookmarkStart w:id="0" w:name="_GoBack"/>
-      <w:bookmarkEnd w:id="0"/>
+        <w:t xml:space="preserve">I am interpreting this question </w:t>
+      </w:r>
+      <w:r>
+        <w:rPr>
+          <w:rFonts w:eastAsiaTheme="minorEastAsia"/>
+        </w:rPr>
+        <w:br/>
+      </w:r>
+      <w:r>
+        <w:rPr>
+          <w:rFonts w:eastAsiaTheme="minorEastAsia"/>
+        </w:rPr>
+        <w:t xml:space="preserve">(Assignment 1 – Your Task, item 1) as meaning that I am simply to </w:t>
+      </w:r>
+      <w:r>
+        <w:rPr>
+          <w:rFonts w:eastAsiaTheme="minorEastAsia"/>
+        </w:rPr>
+        <w:t>provide the equation</w:t>
+      </w:r>
+      <w:r>
+        <w:rPr>
+          <w:rFonts w:eastAsiaTheme="minorEastAsia"/>
+        </w:rPr>
+        <w:t xml:space="preserve"> here, not implement it in my program, as I implement one capable of learning.</w:t>
+      </w:r>
     </w:p>
     <w:p>
       <w:pPr>
@@ -483,7 +473,19 @@
         <w:rPr>
           <w:rFonts w:eastAsiaTheme="minorEastAsia"/>
         </w:rPr>
-        <w:t xml:space="preserve"> This preprocessing precludes the possibility of any dimension being more important than any other, or worse, some input values increasing weights and others decreasing weights for the same error correction (occurs when one input dimension is greater than 1, and another is positive but less than 1).</w:t>
+        <w:t xml:space="preserve"> This preprocessing precludes the possibility of any dimension being more important</w:t>
+      </w:r>
+      <w:r>
+        <w:rPr>
+          <w:rFonts w:eastAsiaTheme="minorEastAsia"/>
+        </w:rPr>
+        <w:t xml:space="preserve"> for weight adjustment</w:t>
+      </w:r>
+      <w:r>
+        <w:rPr>
+          <w:rFonts w:eastAsiaTheme="minorEastAsia"/>
+        </w:rPr>
+        <w:t xml:space="preserve"> than any other, or worse, some input values increasing weights and others decreasing weights for the same error correction (occurs when one input dimension is greater than 1, and another is positive but less than 1).</w:t>
       </w:r>
     </w:p>
     <w:p>
@@ -502,7 +504,7 @@
         <w:rPr>
           <w:rFonts w:eastAsiaTheme="minorEastAsia"/>
         </w:rPr>
-        <w:t>arns to do this classify setosa from NON-setosa</w:t>
+        <w:t>arns to classify setosa from NON-setosa</w:t>
       </w:r>
       <w:r>
         <w:rPr>
@@ -532,7 +534,19 @@
         <w:rPr>
           <w:rFonts w:eastAsiaTheme="minorEastAsia"/>
         </w:rPr>
-        <w:t>when the threshold ought to be surpassed but isn’t by (the input datum values times the learning rate, for each input dimension).  These values are subtracted from the weights when the threshold is surpassed but shouldn’t be. With these weight values learned, classification of versicolor and virginica is possible.</w:t>
+        <w:t xml:space="preserve">when the threshold ought to be surpassed but </w:t>
+      </w:r>
+      <w:r>
+        <w:rPr>
+          <w:rFonts w:eastAsiaTheme="minorEastAsia"/>
+        </w:rPr>
+        <w:t>isn’t by (the input datum value</w:t>
+      </w:r>
+      <w:r>
+        <w:rPr>
+          <w:rFonts w:eastAsiaTheme="minorEastAsia"/>
+        </w:rPr>
+        <w:t xml:space="preserve"> times the learning rate, for each input dimension).  These values are subtracted from the weights when the threshold is surpassed but shouldn’t be. With these weight values learned, classification of versicolor and virginica is possible.</w:t>
       </w:r>
     </w:p>
     <w:p>
@@ -576,7 +590,19 @@
         <w:rPr>
           <w:rFonts w:eastAsiaTheme="minorEastAsia"/>
         </w:rPr>
-        <w:t xml:space="preserve"> errors were made. The error for a single classification was calculated as the difference between the activation and the threshold. If versicolor classification experienced more error than virginica,</w:t>
+        <w:t xml:space="preserve"> errors were made. The error for a single </w:t>
+      </w:r>
+      <w:r>
+        <w:rPr>
+          <w:rFonts w:eastAsiaTheme="minorEastAsia"/>
+        </w:rPr>
+        <w:t>mis</w:t>
+      </w:r>
+      <w:r>
+        <w:rPr>
+          <w:rFonts w:eastAsiaTheme="minorEastAsia"/>
+        </w:rPr>
+        <w:t>classification was calculated as the difference between the activation and the threshold. If versicolor classification experienced more error than virginica,</w:t>
       </w:r>
       <w:r>
         <w:rPr>
@@ -630,13 +656,7 @@
         <w:rPr>
           <w:rFonts w:eastAsiaTheme="minorEastAsia"/>
         </w:rPr>
-        <w:t xml:space="preserve"> to make the final classification.</w:t>
-      </w:r>
-      <w:r>
-        <w:rPr>
-          <w:rFonts w:eastAsiaTheme="minorEastAsia"/>
-        </w:rPr>
-        <w:t xml:space="preserve"> For simplicity, the thresholds were not adjusted as adjusting the weights was entirely sufficient for accurate classification.</w:t>
+        <w:t xml:space="preserve"> to make the final classification. For simplicity, the thresholds were not adjusted as adjusting the weights was entirely sufficient for accurate classification.</w:t>
       </w:r>
     </w:p>
     <w:p>
@@ -649,20 +669,104 @@
         <w:rPr>
           <w:rFonts w:eastAsiaTheme="minorEastAsia"/>
         </w:rPr>
-        <w:t xml:space="preserve">Both the setosa classification training and versicolor – virginica classification training were allowed up to 100 training epochs. The setosa training typically had 100% classification within 5-10 epochs, and the versicolor – virginica weight values converged in after a similar number of iterations. </w:t>
-      </w:r>
-      <w:r>
-        <w:rPr>
-          <w:rFonts w:eastAsiaTheme="minorEastAsia"/>
-        </w:rPr>
-        <w:t xml:space="preserve">Both the setosa </w:t>
+        <w:t xml:space="preserve">Both the setosa classification training and versicolor – virginica classification training were allowed up to 100 training epochs. The setosa training typically had 100% classification within 5-10 epochs, and the versicolor – virginica weight values converged </w:t>
+      </w:r>
+      <w:r>
+        <w:rPr>
+          <w:rFonts w:eastAsiaTheme="minorEastAsia"/>
+        </w:rPr>
+        <w:t>within</w:t>
+      </w:r>
+      <w:r>
+        <w:rPr>
+          <w:rFonts w:eastAsiaTheme="minorEastAsia"/>
+        </w:rPr>
+        <w:t xml:space="preserve"> a similar number of </w:t>
+      </w:r>
+      <w:r>
+        <w:rPr>
+          <w:rFonts w:eastAsiaTheme="minorEastAsia"/>
+        </w:rPr>
+        <w:t>epochs</w:t>
+      </w:r>
+      <w:r>
+        <w:rPr>
+          <w:rFonts w:eastAsiaTheme="minorEastAsia"/>
+        </w:rPr>
+        <w:t>.</w:t>
+      </w:r>
+      <w:r>
+        <w:rPr>
+          <w:rFonts w:eastAsiaTheme="minorEastAsia"/>
+        </w:rPr>
+        <w:t xml:space="preserve"> As such</w:t>
+      </w:r>
+      <w:r>
+        <w:rPr>
+          <w:rFonts w:eastAsiaTheme="minorEastAsia"/>
+        </w:rPr>
+        <w:t>,</w:t>
+      </w:r>
+      <w:r>
+        <w:rPr>
+          <w:rFonts w:eastAsiaTheme="minorEastAsia"/>
+        </w:rPr>
+        <w:t xml:space="preserve"> the </w:t>
       </w:r>
       <w:r>
         <w:rPr>
           <w:rFonts w:eastAsiaTheme="minorEastAsia"/>
         </w:rPr>
         <w:lastRenderedPageBreak/>
-        <w:t xml:space="preserve">classification and final versicolor – virginica classification thresholds were set to 0 since their inputs were adjusted in a symmetric (about 0), bipolar fashion. The thresholds for the four nodes for each of theversicolor – virginica classification dimensions were set to 1, although performance seemed independent of this value, as long as it was above 0. Setting the learning rate was a (fairly easy) balancing act. As the learning rate got too close to 1, the weights for versicolor – virginica classification </w:t>
+        <w:t>performance of the algorithm was insensitive to the number of training epochs allowed as long as it was greater than this.</w:t>
+      </w:r>
+      <w:r>
+        <w:rPr>
+          <w:rFonts w:eastAsiaTheme="minorEastAsia"/>
+        </w:rPr>
+        <w:t xml:space="preserve"> </w:t>
+      </w:r>
+      <w:r>
+        <w:rPr>
+          <w:rFonts w:eastAsiaTheme="minorEastAsia"/>
+        </w:rPr>
+        <w:t xml:space="preserve">Both the setosa classification and final versicolor – virginica classification thresholds were set to 0 since their </w:t>
+      </w:r>
+      <w:r>
+        <w:rPr>
+          <w:rFonts w:eastAsiaTheme="minorEastAsia"/>
+        </w:rPr>
+        <w:t>weights</w:t>
+      </w:r>
+      <w:r>
+        <w:rPr>
+          <w:rFonts w:eastAsiaTheme="minorEastAsia"/>
+        </w:rPr>
+        <w:t xml:space="preserve"> were adjusted in a symmetric (about 0), bipolar fashion. The thresholds for the four nodes for each of the</w:t>
+      </w:r>
+      <w:r>
+        <w:rPr>
+          <w:rFonts w:eastAsiaTheme="minorEastAsia"/>
+        </w:rPr>
+        <w:t xml:space="preserve"> </w:t>
+      </w:r>
+      <w:r>
+        <w:rPr>
+          <w:rFonts w:eastAsiaTheme="minorEastAsia"/>
+        </w:rPr>
+        <w:t>versicolor – virginica classification dimensions were set to 1, although performance seemed independent of this value, as long as it was above 0. S</w:t>
+      </w:r>
+      <w:r>
+        <w:rPr>
+          <w:rFonts w:eastAsiaTheme="minorEastAsia"/>
+        </w:rPr>
+        <w:t xml:space="preserve">etting the learning rate was a </w:t>
+      </w:r>
+      <w:r>
+        <w:rPr>
+          <w:rFonts w:eastAsiaTheme="minorEastAsia"/>
+        </w:rPr>
+        <w:t xml:space="preserve">balancing act. As the learning rate got too close to 1, the weights for versicolor – virginica classification </w:t>
       </w:r>
       <w:r>
         <w:rPr>
@@ -689,7 +793,60 @@
         <w:t>The equations for the nodes used in my program are in the ‘output.txt’ file, with classification rates, weight vector values, etc…</w:t>
       </w:r>
       <w:r>
-        <w:t xml:space="preserve"> As they may vary with each use of the program.</w:t>
+        <w:t xml:space="preserve"> a</w:t>
+      </w:r>
+      <w:r>
+        <w:t xml:space="preserve">s they may vary with each </w:t>
+      </w:r>
+      <w:r>
+        <w:t>execution</w:t>
+      </w:r>
+      <w:r>
+        <w:t xml:space="preserve"> of the program.</w:t>
+      </w:r>
+      <w:r>
+        <w:t xml:space="preserve"> Occasionally the program misclassifies NON-setosa for setosa or vice-versa, but re-running the program usually results in 100% setosa – NON-setosa classification for the test data.</w:t>
+      </w:r>
+      <w:r>
+        <w:t xml:space="preserve"> The program can be run either by compiling and running the source file at /</w:t>
+      </w:r>
+      <w:r>
+        <w:t>Asg1_10006197</w:t>
+      </w:r>
+      <w:r>
+        <w:t>/</w:t>
+      </w:r>
+      <w:r>
+        <w:t>Asg1_10006197</w:t>
+      </w:r>
+      <w:r>
+        <w:t>/main.cpp, or by simply running the executable at /</w:t>
+      </w:r>
+      <w:r>
+        <w:t>Asg1_10006197</w:t>
+      </w:r>
+      <w:r>
+        <w:t>/Debug/</w:t>
+      </w:r>
+      <w:r>
+        <w:t>Asg1_10006197</w:t>
+      </w:r>
+      <w:r>
+        <w:t>.exe, both have the training and test data in the appropriate relative directories to reproduce ‘output.txt’.</w:t>
+      </w:r>
+      <w:r>
+        <w:t xml:space="preserve"> I have left one ‘output.txt’</w:t>
+      </w:r>
+      <w:r>
+        <w:t xml:space="preserve"> </w:t>
+      </w:r>
+      <w:r>
+        <w:t xml:space="preserve">file with the source code, but not with the executable, it is generated by running it. </w:t>
+      </w:r>
+      <w:bookmarkStart w:id="0" w:name="_GoBack"/>
+      <w:bookmarkEnd w:id="0"/>
+      <w:r>
+        <w:t>The source file should only require libraries which are standard with Visual Studio Community 2013.</w:t>
       </w:r>
     </w:p>
     <w:sectPr>

</xml_diff>